<commit_message>
Finish work on lab report
</commit_message>
<xml_diff>
--- a/LabReports/Week3/Report/EXP1.docx
+++ b/LabReports/Week3/Report/EXP1.docx
@@ -28,7 +28,7 @@
                     </pic:cNvPicPr>
                   </pic:nvPicPr>
                   <pic:blipFill>
-                    <a:blip r:embed="rId5" cstate="print">
+                    <a:blip r:embed="rId8" cstate="print">
                       <a:extLst>
                         <a:ext uri="{28A0092B-C50C-407E-A947-70E740481C1C}">
                           <a14:useLocalDpi xmlns:a14="http://schemas.microsoft.com/office/drawing/2010/main" val="0"/>
@@ -75,13 +75,7 @@
         <w:rPr>
           <w:color w:val="FF0000"/>
         </w:rPr>
-        <w:t>CS303</w:t>
-      </w:r>
-      <w:r>
-        <w:rPr>
-          <w:color w:val="FF0000"/>
-        </w:rPr>
-        <w:t xml:space="preserve"> Digital Design</w:t>
+        <w:t>CS303 Digital Design</w:t>
       </w:r>
     </w:p>
     <w:p>
@@ -690,7 +684,7 @@
                     <pic:cNvPicPr/>
                   </pic:nvPicPr>
                   <pic:blipFill>
-                    <a:blip r:embed="rId6"/>
+                    <a:blip r:embed="rId9"/>
                     <a:stretch>
                       <a:fillRect/>
                     </a:stretch>
@@ -783,7 +777,7 @@
                     <pic:cNvPicPr/>
                   </pic:nvPicPr>
                   <pic:blipFill>
-                    <a:blip r:embed="rId7"/>
+                    <a:blip r:embed="rId10"/>
                     <a:stretch>
                       <a:fillRect/>
                     </a:stretch>
@@ -856,7 +850,7 @@
                     <pic:cNvPicPr/>
                   </pic:nvPicPr>
                   <pic:blipFill>
-                    <a:blip r:embed="rId8"/>
+                    <a:blip r:embed="rId11"/>
                     <a:stretch>
                       <a:fillRect/>
                     </a:stretch>
@@ -930,7 +924,7 @@
                     <pic:cNvPicPr/>
                   </pic:nvPicPr>
                   <pic:blipFill>
-                    <a:blip r:embed="rId9"/>
+                    <a:blip r:embed="rId12"/>
                     <a:stretch>
                       <a:fillRect/>
                     </a:stretch>
@@ -998,7 +992,7 @@
                     <pic:cNvPicPr/>
                   </pic:nvPicPr>
                   <pic:blipFill>
-                    <a:blip r:embed="rId10"/>
+                    <a:blip r:embed="rId13"/>
                     <a:stretch>
                       <a:fillRect/>
                     </a:stretch>
@@ -1295,6 +1289,14 @@
                 <w:lang w:bidi="ar-JO"/>
               </w:rPr>
             </w:pPr>
+            <w:r>
+              <w:rPr>
+                <w:sz w:val="24"/>
+                <w:szCs w:val="24"/>
+                <w:lang w:bidi="ar-JO"/>
+              </w:rPr>
+              <w:t>0000</w:t>
+            </w:r>
           </w:p>
         </w:tc>
         <w:tc>
@@ -1311,6 +1313,14 @@
                 <w:lang w:bidi="ar-JO"/>
               </w:rPr>
             </w:pPr>
+            <w:r>
+              <w:rPr>
+                <w:sz w:val="24"/>
+                <w:szCs w:val="24"/>
+                <w:lang w:bidi="ar-JO"/>
+              </w:rPr>
+              <w:t>0</w:t>
+            </w:r>
           </w:p>
         </w:tc>
       </w:tr>
@@ -1356,6 +1366,14 @@
                 <w:lang w:bidi="ar-JO"/>
               </w:rPr>
             </w:pPr>
+            <w:r>
+              <w:rPr>
+                <w:sz w:val="24"/>
+                <w:szCs w:val="24"/>
+                <w:lang w:bidi="ar-JO"/>
+              </w:rPr>
+              <w:t>0001</w:t>
+            </w:r>
           </w:p>
         </w:tc>
         <w:tc>
@@ -1372,6 +1390,14 @@
                 <w:lang w:bidi="ar-JO"/>
               </w:rPr>
             </w:pPr>
+            <w:r>
+              <w:rPr>
+                <w:sz w:val="24"/>
+                <w:szCs w:val="24"/>
+                <w:lang w:bidi="ar-JO"/>
+              </w:rPr>
+              <w:t>1</w:t>
+            </w:r>
           </w:p>
         </w:tc>
       </w:tr>
@@ -1417,6 +1443,14 @@
                 <w:lang w:bidi="ar-JO"/>
               </w:rPr>
             </w:pPr>
+            <w:r>
+              <w:rPr>
+                <w:sz w:val="24"/>
+                <w:szCs w:val="24"/>
+                <w:lang w:bidi="ar-JO"/>
+              </w:rPr>
+              <w:t>0010</w:t>
+            </w:r>
           </w:p>
         </w:tc>
         <w:tc>
@@ -1433,6 +1467,14 @@
                 <w:lang w:bidi="ar-JO"/>
               </w:rPr>
             </w:pPr>
+            <w:r>
+              <w:rPr>
+                <w:sz w:val="24"/>
+                <w:szCs w:val="24"/>
+                <w:lang w:bidi="ar-JO"/>
+              </w:rPr>
+              <w:t>2</w:t>
+            </w:r>
           </w:p>
         </w:tc>
       </w:tr>
@@ -1478,6 +1520,14 @@
                 <w:lang w:bidi="ar-JO"/>
               </w:rPr>
             </w:pPr>
+            <w:r>
+              <w:rPr>
+                <w:sz w:val="24"/>
+                <w:szCs w:val="24"/>
+                <w:lang w:bidi="ar-JO"/>
+              </w:rPr>
+              <w:t>0011</w:t>
+            </w:r>
           </w:p>
         </w:tc>
         <w:tc>
@@ -1494,6 +1544,14 @@
                 <w:lang w:bidi="ar-JO"/>
               </w:rPr>
             </w:pPr>
+            <w:r>
+              <w:rPr>
+                <w:sz w:val="24"/>
+                <w:szCs w:val="24"/>
+                <w:lang w:bidi="ar-JO"/>
+              </w:rPr>
+              <w:t>3</w:t>
+            </w:r>
           </w:p>
         </w:tc>
       </w:tr>
@@ -1539,6 +1597,14 @@
                 <w:lang w:bidi="ar-JO"/>
               </w:rPr>
             </w:pPr>
+            <w:r>
+              <w:rPr>
+                <w:sz w:val="24"/>
+                <w:szCs w:val="24"/>
+                <w:lang w:bidi="ar-JO"/>
+              </w:rPr>
+              <w:t>0100</w:t>
+            </w:r>
           </w:p>
         </w:tc>
         <w:tc>
@@ -1555,6 +1621,14 @@
                 <w:lang w:bidi="ar-JO"/>
               </w:rPr>
             </w:pPr>
+            <w:r>
+              <w:rPr>
+                <w:sz w:val="24"/>
+                <w:szCs w:val="24"/>
+                <w:lang w:bidi="ar-JO"/>
+              </w:rPr>
+              <w:t>4</w:t>
+            </w:r>
           </w:p>
         </w:tc>
       </w:tr>
@@ -1600,6 +1674,14 @@
                 <w:lang w:bidi="ar-JO"/>
               </w:rPr>
             </w:pPr>
+            <w:r>
+              <w:rPr>
+                <w:sz w:val="24"/>
+                <w:szCs w:val="24"/>
+                <w:lang w:bidi="ar-JO"/>
+              </w:rPr>
+              <w:t>0101</w:t>
+            </w:r>
           </w:p>
         </w:tc>
         <w:tc>
@@ -1616,6 +1698,14 @@
                 <w:lang w:bidi="ar-JO"/>
               </w:rPr>
             </w:pPr>
+            <w:r>
+              <w:rPr>
+                <w:sz w:val="24"/>
+                <w:szCs w:val="24"/>
+                <w:lang w:bidi="ar-JO"/>
+              </w:rPr>
+              <w:t>5</w:t>
+            </w:r>
           </w:p>
         </w:tc>
       </w:tr>
@@ -1661,6 +1751,14 @@
                 <w:lang w:bidi="ar-JO"/>
               </w:rPr>
             </w:pPr>
+            <w:r>
+              <w:rPr>
+                <w:sz w:val="24"/>
+                <w:szCs w:val="24"/>
+                <w:lang w:bidi="ar-JO"/>
+              </w:rPr>
+              <w:t>0110</w:t>
+            </w:r>
           </w:p>
         </w:tc>
         <w:tc>
@@ -1677,6 +1775,14 @@
                 <w:lang w:bidi="ar-JO"/>
               </w:rPr>
             </w:pPr>
+            <w:r>
+              <w:rPr>
+                <w:sz w:val="24"/>
+                <w:szCs w:val="24"/>
+                <w:lang w:bidi="ar-JO"/>
+              </w:rPr>
+              <w:t>6</w:t>
+            </w:r>
           </w:p>
         </w:tc>
       </w:tr>
@@ -1722,6 +1828,14 @@
                 <w:lang w:bidi="ar-JO"/>
               </w:rPr>
             </w:pPr>
+            <w:r>
+              <w:rPr>
+                <w:sz w:val="24"/>
+                <w:szCs w:val="24"/>
+                <w:lang w:bidi="ar-JO"/>
+              </w:rPr>
+              <w:t>0111</w:t>
+            </w:r>
           </w:p>
         </w:tc>
         <w:tc>
@@ -1738,6 +1852,14 @@
                 <w:lang w:bidi="ar-JO"/>
               </w:rPr>
             </w:pPr>
+            <w:r>
+              <w:rPr>
+                <w:sz w:val="24"/>
+                <w:szCs w:val="24"/>
+                <w:lang w:bidi="ar-JO"/>
+              </w:rPr>
+              <w:t>7</w:t>
+            </w:r>
           </w:p>
         </w:tc>
       </w:tr>
@@ -1783,6 +1905,14 @@
                 <w:lang w:bidi="ar-JO"/>
               </w:rPr>
             </w:pPr>
+            <w:r>
+              <w:rPr>
+                <w:sz w:val="24"/>
+                <w:szCs w:val="24"/>
+                <w:lang w:bidi="ar-JO"/>
+              </w:rPr>
+              <w:t>1000</w:t>
+            </w:r>
           </w:p>
         </w:tc>
         <w:tc>
@@ -1799,6 +1929,14 @@
                 <w:lang w:bidi="ar-JO"/>
               </w:rPr>
             </w:pPr>
+            <w:r>
+              <w:rPr>
+                <w:sz w:val="24"/>
+                <w:szCs w:val="24"/>
+                <w:lang w:bidi="ar-JO"/>
+              </w:rPr>
+              <w:t>8</w:t>
+            </w:r>
           </w:p>
         </w:tc>
       </w:tr>
@@ -1844,6 +1982,14 @@
                 <w:lang w:bidi="ar-JO"/>
               </w:rPr>
             </w:pPr>
+            <w:r>
+              <w:rPr>
+                <w:sz w:val="24"/>
+                <w:szCs w:val="24"/>
+                <w:lang w:bidi="ar-JO"/>
+              </w:rPr>
+              <w:t>1001</w:t>
+            </w:r>
           </w:p>
         </w:tc>
         <w:tc>
@@ -1860,6 +2006,14 @@
                 <w:lang w:bidi="ar-JO"/>
               </w:rPr>
             </w:pPr>
+            <w:r>
+              <w:rPr>
+                <w:sz w:val="24"/>
+                <w:szCs w:val="24"/>
+                <w:lang w:bidi="ar-JO"/>
+              </w:rPr>
+              <w:t>9</w:t>
+            </w:r>
           </w:p>
         </w:tc>
       </w:tr>
@@ -1905,6 +2059,14 @@
                 <w:lang w:bidi="ar-JO"/>
               </w:rPr>
             </w:pPr>
+            <w:r>
+              <w:rPr>
+                <w:sz w:val="24"/>
+                <w:szCs w:val="24"/>
+                <w:lang w:bidi="ar-JO"/>
+              </w:rPr>
+              <w:t>0001 0000</w:t>
+            </w:r>
           </w:p>
         </w:tc>
         <w:tc>
@@ -1921,6 +2083,14 @@
                 <w:lang w:bidi="ar-JO"/>
               </w:rPr>
             </w:pPr>
+            <w:r>
+              <w:rPr>
+                <w:sz w:val="24"/>
+                <w:szCs w:val="24"/>
+                <w:lang w:bidi="ar-JO"/>
+              </w:rPr>
+              <w:t>Not a number!</w:t>
+            </w:r>
           </w:p>
         </w:tc>
       </w:tr>
@@ -1966,6 +2136,14 @@
                 <w:lang w:bidi="ar-JO"/>
               </w:rPr>
             </w:pPr>
+            <w:r>
+              <w:rPr>
+                <w:sz w:val="24"/>
+                <w:szCs w:val="24"/>
+                <w:lang w:bidi="ar-JO"/>
+              </w:rPr>
+              <w:t>0001 0001</w:t>
+            </w:r>
           </w:p>
         </w:tc>
         <w:tc>
@@ -1982,6 +2160,14 @@
                 <w:lang w:bidi="ar-JO"/>
               </w:rPr>
             </w:pPr>
+            <w:r>
+              <w:rPr>
+                <w:sz w:val="24"/>
+                <w:szCs w:val="24"/>
+                <w:lang w:bidi="ar-JO"/>
+              </w:rPr>
+              <w:t>9</w:t>
+            </w:r>
           </w:p>
         </w:tc>
       </w:tr>
@@ -2027,6 +2213,14 @@
                 <w:lang w:bidi="ar-JO"/>
               </w:rPr>
             </w:pPr>
+            <w:r>
+              <w:rPr>
+                <w:sz w:val="24"/>
+                <w:szCs w:val="24"/>
+                <w:lang w:bidi="ar-JO"/>
+              </w:rPr>
+              <w:t>0001 0010</w:t>
+            </w:r>
           </w:p>
         </w:tc>
         <w:tc>
@@ -2043,6 +2237,14 @@
                 <w:lang w:bidi="ar-JO"/>
               </w:rPr>
             </w:pPr>
+            <w:r>
+              <w:rPr>
+                <w:sz w:val="24"/>
+                <w:szCs w:val="24"/>
+                <w:lang w:bidi="ar-JO"/>
+              </w:rPr>
+              <w:t>9</w:t>
+            </w:r>
           </w:p>
         </w:tc>
       </w:tr>
@@ -2088,6 +2290,14 @@
                 <w:lang w:bidi="ar-JO"/>
               </w:rPr>
             </w:pPr>
+            <w:r>
+              <w:rPr>
+                <w:sz w:val="24"/>
+                <w:szCs w:val="24"/>
+                <w:lang w:bidi="ar-JO"/>
+              </w:rPr>
+              <w:t>0001 0011</w:t>
+            </w:r>
           </w:p>
         </w:tc>
         <w:tc>
@@ -2104,6 +2314,14 @@
                 <w:lang w:bidi="ar-JO"/>
               </w:rPr>
             </w:pPr>
+            <w:r>
+              <w:rPr>
+                <w:sz w:val="24"/>
+                <w:szCs w:val="24"/>
+                <w:lang w:bidi="ar-JO"/>
+              </w:rPr>
+              <w:t>5</w:t>
+            </w:r>
           </w:p>
         </w:tc>
       </w:tr>
@@ -2149,6 +2367,14 @@
                 <w:lang w:bidi="ar-JO"/>
               </w:rPr>
             </w:pPr>
+            <w:r>
+              <w:rPr>
+                <w:sz w:val="24"/>
+                <w:szCs w:val="24"/>
+                <w:lang w:bidi="ar-JO"/>
+              </w:rPr>
+              <w:t>0001 0100</w:t>
+            </w:r>
           </w:p>
         </w:tc>
         <w:tc>
@@ -2165,6 +2391,14 @@
                 <w:lang w:bidi="ar-JO"/>
               </w:rPr>
             </w:pPr>
+            <w:r>
+              <w:rPr>
+                <w:sz w:val="24"/>
+                <w:szCs w:val="24"/>
+                <w:lang w:bidi="ar-JO"/>
+              </w:rPr>
+              <w:t>6</w:t>
+            </w:r>
           </w:p>
         </w:tc>
       </w:tr>
@@ -2210,6 +2444,14 @@
                 <w:lang w:bidi="ar-JO"/>
               </w:rPr>
             </w:pPr>
+            <w:r>
+              <w:rPr>
+                <w:sz w:val="24"/>
+                <w:szCs w:val="24"/>
+                <w:lang w:bidi="ar-JO"/>
+              </w:rPr>
+              <w:t>0001 0101</w:t>
+            </w:r>
           </w:p>
         </w:tc>
         <w:tc>
@@ -2226,6 +2468,14 @@
                 <w:lang w:bidi="ar-JO"/>
               </w:rPr>
             </w:pPr>
+            <w:r>
+              <w:rPr>
+                <w:sz w:val="24"/>
+                <w:szCs w:val="24"/>
+                <w:lang w:bidi="ar-JO"/>
+              </w:rPr>
+              <w:t>9</w:t>
+            </w:r>
           </w:p>
         </w:tc>
       </w:tr>
@@ -2263,6 +2513,104 @@
         </w:rPr>
         <w:t>the difference between binary and BCD.</w:t>
       </w:r>
+    </w:p>
+    <w:p>
+      <w:pPr>
+        <w:pStyle w:val="ListParagraph"/>
+        <w:numPr>
+          <w:ilvl w:val="0"/>
+          <w:numId w:val="3"/>
+        </w:numPr>
+        <w:rPr>
+          <w:rStyle w:val="fontstyle01"/>
+          <w:rFonts w:asciiTheme="minorHAnsi" w:hAnsiTheme="minorHAnsi"/>
+          <w:color w:val="auto"/>
+          <w:lang w:bidi="ar-JO"/>
+        </w:rPr>
+      </w:pPr>
+      <w:r>
+        <w:rPr>
+          <w:rStyle w:val="fontstyle01"/>
+          <w:rFonts w:asciiTheme="minorHAnsi" w:hAnsiTheme="minorHAnsi"/>
+          <w:color w:val="auto"/>
+          <w:lang w:bidi="ar-JO"/>
+        </w:rPr>
+        <w:t>Binary and BCD (Binary-Coded Decimal) are both number systems used in digital computing. The key difference lies in their representation of decimal digits.</w:t>
+      </w:r>
+    </w:p>
+    <w:p>
+      <w:pPr>
+        <w:pStyle w:val="ListParagraph"/>
+        <w:ind w:left="1080"/>
+        <w:rPr>
+          <w:rStyle w:val="fontstyle01"/>
+          <w:rFonts w:asciiTheme="minorHAnsi" w:hAnsiTheme="minorHAnsi"/>
+          <w:color w:val="auto"/>
+          <w:lang w:bidi="ar-JO"/>
+        </w:rPr>
+      </w:pPr>
+      <w:r>
+        <w:rPr>
+          <w:rStyle w:val="fontstyle01"/>
+          <w:rFonts w:asciiTheme="minorHAnsi" w:hAnsiTheme="minorHAnsi"/>
+          <w:color w:val="auto"/>
+          <w:lang w:bidi="ar-JO"/>
+        </w:rPr>
+        <w:t xml:space="preserve">Binary operates with a base of two, utilizing only 0 and 1. It is a straightforward system for representing numbers. When we reach the highest value (1 in a single digit), we increment the next digit, </w:t>
+      </w:r>
+      <w:proofErr w:type="gramStart"/>
+      <w:r>
+        <w:rPr>
+          <w:rStyle w:val="fontstyle01"/>
+          <w:rFonts w:asciiTheme="minorHAnsi" w:hAnsiTheme="minorHAnsi"/>
+          <w:color w:val="auto"/>
+          <w:lang w:bidi="ar-JO"/>
+        </w:rPr>
+        <w:t>similar to</w:t>
+      </w:r>
+      <w:proofErr w:type="gramEnd"/>
+      <w:r>
+        <w:rPr>
+          <w:rStyle w:val="fontstyle01"/>
+          <w:rFonts w:asciiTheme="minorHAnsi" w:hAnsiTheme="minorHAnsi"/>
+          <w:color w:val="auto"/>
+          <w:lang w:bidi="ar-JO"/>
+        </w:rPr>
+        <w:t xml:space="preserve"> how we increment in any base number system.</w:t>
+      </w:r>
+    </w:p>
+    <w:p>
+      <w:pPr>
+        <w:pStyle w:val="ListParagraph"/>
+        <w:ind w:left="1080"/>
+        <w:rPr>
+          <w:rStyle w:val="fontstyle01"/>
+          <w:rFonts w:asciiTheme="minorHAnsi" w:hAnsiTheme="minorHAnsi"/>
+          <w:color w:val="auto"/>
+          <w:lang w:bidi="ar-JO"/>
+        </w:rPr>
+      </w:pPr>
+      <w:r>
+        <w:rPr>
+          <w:rStyle w:val="fontstyle01"/>
+          <w:rFonts w:asciiTheme="minorHAnsi" w:hAnsiTheme="minorHAnsi"/>
+          <w:color w:val="auto"/>
+          <w:lang w:bidi="ar-JO"/>
+        </w:rPr>
+        <w:t>BCD, on the other hand, uses groups of 4 binary digits to represent a decimal digit. In BCD, each decimal digit (0 to 9) is represented by its 4-bit binary equivalent. For example, in BCD, the decimal digit 9 is represented as 1001. When a BCD value reaches 1001, we reset it to 0000 and add another group of 4 binary digits. BCD is designed to make it easier to perform arithmetic operations and conversions between binary and decimal, particularly in applications where precise decimal representation is necessary.</w:t>
+      </w:r>
+    </w:p>
+    <w:p>
+      <w:pPr>
+        <w:pStyle w:val="ListParagraph"/>
+        <w:ind w:left="1080"/>
+        <w:rPr>
+          <w:rStyle w:val="fontstyle01"/>
+          <w:rFonts w:asciiTheme="minorHAnsi" w:hAnsiTheme="minorHAnsi"/>
+          <w:color w:val="auto"/>
+          <w:lang w:bidi="ar-JO"/>
+        </w:rPr>
+      </w:pPr>
     </w:p>
     <w:p>
       <w:pPr>
@@ -2424,7 +2772,7 @@
               <w:rPr>
                 <w:lang w:bidi="ar-JO"/>
               </w:rPr>
-              <w:t>01001100</w:t>
+              <w:t>1001100</w:t>
             </w:r>
           </w:p>
         </w:tc>
@@ -2440,6 +2788,12 @@
                 <w:lang w:bidi="ar-JO"/>
               </w:rPr>
             </w:pPr>
+            <w:r>
+              <w:rPr>
+                <w:lang w:bidi="ar-JO"/>
+              </w:rPr>
+              <w:t>114</w:t>
+            </w:r>
           </w:p>
         </w:tc>
         <w:tc>
@@ -2454,6 +2808,12 @@
                 <w:lang w:bidi="ar-JO"/>
               </w:rPr>
             </w:pPr>
+            <w:r>
+              <w:rPr>
+                <w:lang w:bidi="ar-JO"/>
+              </w:rPr>
+              <w:t>4C</w:t>
+            </w:r>
           </w:p>
         </w:tc>
         <w:tc>
@@ -2468,6 +2828,12 @@
                 <w:lang w:bidi="ar-JO"/>
               </w:rPr>
             </w:pPr>
+            <w:r>
+              <w:rPr>
+                <w:lang w:bidi="ar-JO"/>
+              </w:rPr>
+              <w:t>76</w:t>
+            </w:r>
           </w:p>
         </w:tc>
         <w:tc>
@@ -2482,6 +2848,12 @@
                 <w:lang w:bidi="ar-JO"/>
               </w:rPr>
             </w:pPr>
+            <w:r>
+              <w:rPr>
+                <w:lang w:bidi="ar-JO"/>
+              </w:rPr>
+              <w:t>0111 0110</w:t>
+            </w:r>
           </w:p>
         </w:tc>
       </w:tr>
@@ -2501,6 +2873,12 @@
                 <w:lang w:bidi="ar-JO"/>
               </w:rPr>
             </w:pPr>
+            <w:r>
+              <w:rPr>
+                <w:lang w:bidi="ar-JO"/>
+              </w:rPr>
+              <w:t>100010111</w:t>
+            </w:r>
           </w:p>
         </w:tc>
         <w:tc>
@@ -2535,6 +2913,12 @@
                 <w:lang w:bidi="ar-JO"/>
               </w:rPr>
             </w:pPr>
+            <w:r>
+              <w:rPr>
+                <w:lang w:bidi="ar-JO"/>
+              </w:rPr>
+              <w:t>117</w:t>
+            </w:r>
           </w:p>
         </w:tc>
         <w:tc>
@@ -2549,6 +2933,12 @@
                 <w:lang w:bidi="ar-JO"/>
               </w:rPr>
             </w:pPr>
+            <w:r>
+              <w:rPr>
+                <w:lang w:bidi="ar-JO"/>
+              </w:rPr>
+              <w:t>279</w:t>
+            </w:r>
           </w:p>
         </w:tc>
         <w:tc>
@@ -2563,6 +2953,12 @@
                 <w:lang w:bidi="ar-JO"/>
               </w:rPr>
             </w:pPr>
+            <w:r>
+              <w:rPr>
+                <w:lang w:bidi="ar-JO"/>
+              </w:rPr>
+              <w:t>0010 0111 1001</w:t>
+            </w:r>
           </w:p>
         </w:tc>
       </w:tr>
@@ -2582,6 +2978,12 @@
                 <w:lang w:bidi="ar-JO"/>
               </w:rPr>
             </w:pPr>
+            <w:r>
+              <w:rPr>
+                <w:lang w:bidi="ar-JO"/>
+              </w:rPr>
+              <w:t>1011111</w:t>
+            </w:r>
           </w:p>
         </w:tc>
         <w:tc>
@@ -2596,6 +2998,12 @@
                 <w:lang w:bidi="ar-JO"/>
               </w:rPr>
             </w:pPr>
+            <w:r>
+              <w:rPr>
+                <w:lang w:bidi="ar-JO"/>
+              </w:rPr>
+              <w:t>137</w:t>
+            </w:r>
           </w:p>
         </w:tc>
         <w:tc>
@@ -2630,6 +3038,12 @@
                 <w:lang w:bidi="ar-JO"/>
               </w:rPr>
             </w:pPr>
+            <w:r>
+              <w:rPr>
+                <w:lang w:bidi="ar-JO"/>
+              </w:rPr>
+              <w:t>95</w:t>
+            </w:r>
           </w:p>
         </w:tc>
         <w:tc>
@@ -2644,6 +3058,12 @@
                 <w:lang w:bidi="ar-JO"/>
               </w:rPr>
             </w:pPr>
+            <w:r>
+              <w:rPr>
+                <w:lang w:bidi="ar-JO"/>
+              </w:rPr>
+              <w:t>1001 0101</w:t>
+            </w:r>
           </w:p>
         </w:tc>
       </w:tr>
@@ -2663,6 +3083,12 @@
                 <w:lang w:bidi="ar-JO"/>
               </w:rPr>
             </w:pPr>
+            <w:r>
+              <w:rPr>
+                <w:lang w:bidi="ar-JO"/>
+              </w:rPr>
+              <w:t>100000</w:t>
+            </w:r>
           </w:p>
         </w:tc>
         <w:tc>
@@ -2677,6 +3103,12 @@
                 <w:lang w:bidi="ar-JO"/>
               </w:rPr>
             </w:pPr>
+            <w:r>
+              <w:rPr>
+                <w:lang w:bidi="ar-JO"/>
+              </w:rPr>
+              <w:t>40</w:t>
+            </w:r>
           </w:p>
         </w:tc>
         <w:tc>
@@ -2691,6 +3123,12 @@
                 <w:lang w:bidi="ar-JO"/>
               </w:rPr>
             </w:pPr>
+            <w:r>
+              <w:rPr>
+                <w:lang w:bidi="ar-JO"/>
+              </w:rPr>
+              <w:t>20</w:t>
+            </w:r>
           </w:p>
         </w:tc>
         <w:tc>
@@ -2725,6 +3163,12 @@
                 <w:lang w:bidi="ar-JO"/>
               </w:rPr>
             </w:pPr>
+            <w:r>
+              <w:rPr>
+                <w:lang w:bidi="ar-JO"/>
+              </w:rPr>
+              <w:t>0011 0010</w:t>
+            </w:r>
           </w:p>
         </w:tc>
       </w:tr>
@@ -2744,6 +3188,12 @@
                 <w:lang w:bidi="ar-JO"/>
               </w:rPr>
             </w:pPr>
+            <w:r>
+              <w:rPr>
+                <w:lang w:bidi="ar-JO"/>
+              </w:rPr>
+              <w:t>110000</w:t>
+            </w:r>
           </w:p>
         </w:tc>
         <w:tc>
@@ -2758,6 +3208,12 @@
                 <w:lang w:bidi="ar-JO"/>
               </w:rPr>
             </w:pPr>
+            <w:r>
+              <w:rPr>
+                <w:lang w:bidi="ar-JO"/>
+              </w:rPr>
+              <w:t>60</w:t>
+            </w:r>
           </w:p>
         </w:tc>
         <w:tc>
@@ -2772,6 +3228,12 @@
                 <w:lang w:bidi="ar-JO"/>
               </w:rPr>
             </w:pPr>
+            <w:r>
+              <w:rPr>
+                <w:lang w:bidi="ar-JO"/>
+              </w:rPr>
+              <w:t>30</w:t>
+            </w:r>
           </w:p>
         </w:tc>
         <w:tc>
@@ -2786,6 +3248,12 @@
                 <w:lang w:bidi="ar-JO"/>
               </w:rPr>
             </w:pPr>
+            <w:r>
+              <w:rPr>
+                <w:lang w:bidi="ar-JO"/>
+              </w:rPr>
+              <w:t>48</w:t>
+            </w:r>
           </w:p>
         </w:tc>
         <w:tc>
@@ -2832,7 +3300,63 @@
         <w:rPr>
           <w:lang w:bidi="ar-JO"/>
         </w:rPr>
+        <w:lastRenderedPageBreak/>
         <w:t xml:space="preserve">Using Logisim and the previous experiment, design a circuit that shows numbers from 0 to 99. You need to use two seven-segments. </w:t>
+      </w:r>
+      <w:r>
+        <w:rPr>
+          <w:lang w:bidi="ar-JO"/>
+        </w:rPr>
+        <w:br/>
+      </w:r>
+    </w:p>
+    <w:p>
+      <w:pPr>
+        <w:pStyle w:val="ListParagraph"/>
+        <w:jc w:val="center"/>
+        <w:rPr>
+          <w:lang w:bidi="ar-JO"/>
+        </w:rPr>
+      </w:pPr>
+      <w:r>
+        <w:rPr>
+          <w:lang w:bidi="ar-JO"/>
+        </w:rPr>
+        <w:drawing>
+          <wp:inline distT="0" distB="0" distL="0" distR="0" wp14:anchorId="7E590718" wp14:editId="3342887A">
+            <wp:extent cx="3569935" cy="4480740"/>
+            <wp:effectExtent l="0" t="0" r="0" b="2540"/>
+            <wp:docPr id="486442836" name="Picture 1" descr="A screenshot of a computer&#10;&#10;Description automatically generated"/>
+            <wp:cNvGraphicFramePr>
+              <a:graphicFrameLocks xmlns:a="http://schemas.openxmlformats.org/drawingml/2006/main" noChangeAspect="1"/>
+            </wp:cNvGraphicFramePr>
+            <a:graphic xmlns:a="http://schemas.openxmlformats.org/drawingml/2006/main">
+              <a:graphicData uri="http://schemas.openxmlformats.org/drawingml/2006/picture">
+                <pic:pic xmlns:pic="http://schemas.openxmlformats.org/drawingml/2006/picture">
+                  <pic:nvPicPr>
+                    <pic:cNvPr id="486442836" name="Picture 1" descr="A screenshot of a computer&#10;&#10;Description automatically generated"/>
+                    <pic:cNvPicPr/>
+                  </pic:nvPicPr>
+                  <pic:blipFill>
+                    <a:blip r:embed="rId14"/>
+                    <a:stretch>
+                      <a:fillRect/>
+                    </a:stretch>
+                  </pic:blipFill>
+                  <pic:spPr>
+                    <a:xfrm>
+                      <a:off x="0" y="0"/>
+                      <a:ext cx="3648347" cy="4579158"/>
+                    </a:xfrm>
+                    <a:prstGeom prst="rect">
+                      <a:avLst/>
+                    </a:prstGeom>
+                  </pic:spPr>
+                </pic:pic>
+              </a:graphicData>
+            </a:graphic>
+          </wp:inline>
+        </w:drawing>
       </w:r>
     </w:p>
     <w:sectPr>
@@ -2848,6 +3372,120 @@
 <file path=word/numbering.xml><?xml version="1.0" encoding="utf-8"?>
 <w:numbering xmlns:wpc="http://schemas.microsoft.com/office/word/2010/wordprocessingCanvas" xmlns:cx="http://schemas.microsoft.com/office/drawing/2014/chartex" xmlns:cx1="http://schemas.microsoft.com/office/drawing/2015/9/8/chartex" xmlns:cx2="http://schemas.microsoft.com/office/drawing/2015/10/21/chartex" xmlns:cx3="http://schemas.microsoft.com/office/drawing/2016/5/9/chartex" xmlns:cx4="http://schemas.microsoft.com/office/drawing/2016/5/10/chartex" xmlns:cx5="http://schemas.microsoft.com/office/drawing/2016/5/11/chartex" xmlns:cx6="http://schemas.microsoft.com/office/drawing/2016/5/12/chartex" xmlns:cx7="http://schemas.microsoft.com/office/drawing/2016/5/13/chartex" xmlns:cx8="http://schemas.microsoft.com/office/drawing/2016/5/14/chartex" xmlns:mc="http://schemas.openxmlformats.org/markup-compatibility/2006" xmlns:aink="http://schemas.microsoft.com/office/drawing/2016/ink" xmlns:am3d="http://schemas.microsoft.com/office/drawing/2017/model3d" xmlns:o="urn:schemas-microsoft-com:office:office" xmlns:oel="http://schemas.microsoft.com/office/2019/extlst" xmlns:r="http://schemas.openxmlformats.org/officeDocument/2006/relationships" xmlns:m="http://schemas.openxmlformats.org/officeDocument/2006/math" xmlns:v="urn:schemas-microsoft-com:vml" xmlns:wp14="http://schemas.microsoft.com/office/word/2010/wordprocessingDrawing" xmlns:wp="http://schemas.openxmlformats.org/drawingml/2006/wordprocessingDrawing" xmlns:w10="urn:schemas-microsoft-com:office:word" xmlns:w="http://schemas.openxmlformats.org/wordprocessingml/2006/main" xmlns:w14="http://schemas.microsoft.com/office/word/2010/wordml" xmlns:w15="http://schemas.microsoft.com/office/word/2012/wordml" xmlns:w16cex="http://schemas.microsoft.com/office/word/2018/wordml/cex" xmlns:w16cid="http://schemas.microsoft.com/office/word/2016/wordml/cid" xmlns:w16="http://schemas.microsoft.com/office/word/2018/wordml" xmlns:w16sdtdh="http://schemas.microsoft.com/office/word/2020/wordml/sdtdatahash" xmlns:w16se="http://schemas.microsoft.com/office/word/2015/wordml/symex" xmlns:wpg="http://schemas.microsoft.com/office/word/2010/wordprocessingGroup" xmlns:wpi="http://schemas.microsoft.com/office/word/2010/wordprocessingInk" xmlns:wne="http://schemas.microsoft.com/office/word/2006/wordml" xmlns:wps="http://schemas.microsoft.com/office/word/2010/wordprocessingShape" mc:Ignorable="w14 w15 w16se w16cid w16 w16cex w16sdtdh wp14">
   <w:abstractNum w:abstractNumId="0" w15:restartNumberingAfterBreak="0">
+    <w:nsid w:val="2F5A590B"/>
+    <w:multiLevelType w:val="hybridMultilevel"/>
+    <w:tmpl w:val="85D6FEB4"/>
+    <w:lvl w:ilvl="0" w:tplc="FD986F34">
+      <w:start w:val="1"/>
+      <w:numFmt w:val="bullet"/>
+      <w:lvlText w:val="-"/>
+      <w:lvlJc w:val="left"/>
+      <w:pPr>
+        <w:ind w:left="1080" w:hanging="360"/>
+      </w:pPr>
+      <w:rPr>
+        <w:rFonts w:ascii="TimesNewRomanPSMT" w:eastAsiaTheme="minorHAnsi" w:hAnsi="TimesNewRomanPSMT" w:cstheme="minorBidi" w:hint="default"/>
+        <w:color w:val="000000"/>
+      </w:rPr>
+    </w:lvl>
+    <w:lvl w:ilvl="1" w:tplc="04090003" w:tentative="1">
+      <w:start w:val="1"/>
+      <w:numFmt w:val="bullet"/>
+      <w:lvlText w:val="o"/>
+      <w:lvlJc w:val="left"/>
+      <w:pPr>
+        <w:ind w:left="1800" w:hanging="360"/>
+      </w:pPr>
+      <w:rPr>
+        <w:rFonts w:ascii="Courier New" w:hAnsi="Courier New" w:cs="Courier New" w:hint="default"/>
+      </w:rPr>
+    </w:lvl>
+    <w:lvl w:ilvl="2" w:tplc="04090005" w:tentative="1">
+      <w:start w:val="1"/>
+      <w:numFmt w:val="bullet"/>
+      <w:lvlText w:val=""/>
+      <w:lvlJc w:val="left"/>
+      <w:pPr>
+        <w:ind w:left="2520" w:hanging="360"/>
+      </w:pPr>
+      <w:rPr>
+        <w:rFonts w:ascii="Wingdings" w:hAnsi="Wingdings" w:hint="default"/>
+      </w:rPr>
+    </w:lvl>
+    <w:lvl w:ilvl="3" w:tplc="04090001" w:tentative="1">
+      <w:start w:val="1"/>
+      <w:numFmt w:val="bullet"/>
+      <w:lvlText w:val=""/>
+      <w:lvlJc w:val="left"/>
+      <w:pPr>
+        <w:ind w:left="3240" w:hanging="360"/>
+      </w:pPr>
+      <w:rPr>
+        <w:rFonts w:ascii="Symbol" w:hAnsi="Symbol" w:hint="default"/>
+      </w:rPr>
+    </w:lvl>
+    <w:lvl w:ilvl="4" w:tplc="04090003" w:tentative="1">
+      <w:start w:val="1"/>
+      <w:numFmt w:val="bullet"/>
+      <w:lvlText w:val="o"/>
+      <w:lvlJc w:val="left"/>
+      <w:pPr>
+        <w:ind w:left="3960" w:hanging="360"/>
+      </w:pPr>
+      <w:rPr>
+        <w:rFonts w:ascii="Courier New" w:hAnsi="Courier New" w:cs="Courier New" w:hint="default"/>
+      </w:rPr>
+    </w:lvl>
+    <w:lvl w:ilvl="5" w:tplc="04090005" w:tentative="1">
+      <w:start w:val="1"/>
+      <w:numFmt w:val="bullet"/>
+      <w:lvlText w:val=""/>
+      <w:lvlJc w:val="left"/>
+      <w:pPr>
+        <w:ind w:left="4680" w:hanging="360"/>
+      </w:pPr>
+      <w:rPr>
+        <w:rFonts w:ascii="Wingdings" w:hAnsi="Wingdings" w:hint="default"/>
+      </w:rPr>
+    </w:lvl>
+    <w:lvl w:ilvl="6" w:tplc="04090001" w:tentative="1">
+      <w:start w:val="1"/>
+      <w:numFmt w:val="bullet"/>
+      <w:lvlText w:val=""/>
+      <w:lvlJc w:val="left"/>
+      <w:pPr>
+        <w:ind w:left="5400" w:hanging="360"/>
+      </w:pPr>
+      <w:rPr>
+        <w:rFonts w:ascii="Symbol" w:hAnsi="Symbol" w:hint="default"/>
+      </w:rPr>
+    </w:lvl>
+    <w:lvl w:ilvl="7" w:tplc="04090003" w:tentative="1">
+      <w:start w:val="1"/>
+      <w:numFmt w:val="bullet"/>
+      <w:lvlText w:val="o"/>
+      <w:lvlJc w:val="left"/>
+      <w:pPr>
+        <w:ind w:left="6120" w:hanging="360"/>
+      </w:pPr>
+      <w:rPr>
+        <w:rFonts w:ascii="Courier New" w:hAnsi="Courier New" w:cs="Courier New" w:hint="default"/>
+      </w:rPr>
+    </w:lvl>
+    <w:lvl w:ilvl="8" w:tplc="04090005" w:tentative="1">
+      <w:start w:val="1"/>
+      <w:numFmt w:val="bullet"/>
+      <w:lvlText w:val=""/>
+      <w:lvlJc w:val="left"/>
+      <w:pPr>
+        <w:ind w:left="6840" w:hanging="360"/>
+      </w:pPr>
+      <w:rPr>
+        <w:rFonts w:ascii="Wingdings" w:hAnsi="Wingdings" w:hint="default"/>
+      </w:rPr>
+    </w:lvl>
+  </w:abstractNum>
+  <w:abstractNum w:abstractNumId="1" w15:restartNumberingAfterBreak="0">
     <w:nsid w:val="67D11719"/>
     <w:multiLevelType w:val="hybridMultilevel"/>
     <w:tmpl w:val="3B0CA914"/>
@@ -2959,7 +3597,7 @@
       </w:rPr>
     </w:lvl>
   </w:abstractNum>
-  <w:abstractNum w:abstractNumId="1" w15:restartNumberingAfterBreak="0">
+  <w:abstractNum w:abstractNumId="2" w15:restartNumberingAfterBreak="0">
     <w:nsid w:val="7456540B"/>
     <w:multiLevelType w:val="hybridMultilevel"/>
     <w:tmpl w:val="737E0290"/>
@@ -3049,10 +3687,13 @@
     </w:lvl>
   </w:abstractNum>
   <w:num w:numId="1" w16cid:durableId="1167861128">
-    <w:abstractNumId w:val="0"/>
+    <w:abstractNumId w:val="1"/>
   </w:num>
   <w:num w:numId="2" w16cid:durableId="1145272582">
-    <w:abstractNumId w:val="1"/>
+    <w:abstractNumId w:val="2"/>
+  </w:num>
+  <w:num w:numId="3" w16cid:durableId="355036150">
+    <w:abstractNumId w:val="0"/>
   </w:num>
 </w:numbering>
 </file>
@@ -3997,13 +4638,36 @@
 </file>
 
 <file path=customXml/itemProps1.xml><?xml version="1.0" encoding="utf-8"?>
-<ds:datastoreItem xmlns:ds="http://schemas.openxmlformats.org/officeDocument/2006/customXml" ds:itemID="{9D9C4098-D745-43BD-8B81-64F108500D77}"/>
+<ds:datastoreItem xmlns:ds="http://schemas.openxmlformats.org/officeDocument/2006/customXml" ds:itemID="{9D9C4098-D745-43BD-8B81-64F108500D77}">
+  <ds:schemaRefs>
+    <ds:schemaRef ds:uri="http://schemas.microsoft.com/office/2006/metadata/contentType"/>
+    <ds:schemaRef ds:uri="http://schemas.microsoft.com/office/2006/metadata/properties/metaAttributes"/>
+    <ds:schemaRef ds:uri="http://www.w3.org/2001/XMLSchema"/>
+    <ds:schemaRef ds:uri="http://schemas.microsoft.com/office/2006/metadata/properties"/>
+    <ds:schemaRef ds:uri="73599f2b-ff64-4847-aa30-5928f37cb501"/>
+    <ds:schemaRef ds:uri="http://schemas.microsoft.com/office/2006/documentManagement/types"/>
+    <ds:schemaRef ds:uri="http://schemas.microsoft.com/office/infopath/2007/PartnerControls"/>
+    <ds:schemaRef ds:uri="http://schemas.openxmlformats.org/package/2006/metadata/core-properties"/>
+    <ds:schemaRef ds:uri="http://purl.org/dc/elements/1.1/"/>
+    <ds:schemaRef ds:uri="http://purl.org/dc/terms/"/>
+    <ds:schemaRef ds:uri="http://schemas.microsoft.com/internal/obd"/>
+  </ds:schemaRefs>
+</ds:datastoreItem>
 </file>
 
 <file path=customXml/itemProps2.xml><?xml version="1.0" encoding="utf-8"?>
-<ds:datastoreItem xmlns:ds="http://schemas.openxmlformats.org/officeDocument/2006/customXml" ds:itemID="{47C5C2E1-9253-4A85-9C34-F8E25A541532}"/>
+<ds:datastoreItem xmlns:ds="http://schemas.openxmlformats.org/officeDocument/2006/customXml" ds:itemID="{47C5C2E1-9253-4A85-9C34-F8E25A541532}">
+  <ds:schemaRefs>
+    <ds:schemaRef ds:uri="http://schemas.microsoft.com/sharepoint/v3/contenttype/forms"/>
+  </ds:schemaRefs>
+</ds:datastoreItem>
 </file>
 
 <file path=customXml/itemProps3.xml><?xml version="1.0" encoding="utf-8"?>
-<ds:datastoreItem xmlns:ds="http://schemas.openxmlformats.org/officeDocument/2006/customXml" ds:itemID="{06128C44-A749-439F-B9EC-56D740417B71}"/>
+<ds:datastoreItem xmlns:ds="http://schemas.openxmlformats.org/officeDocument/2006/customXml" ds:itemID="{06128C44-A749-439F-B9EC-56D740417B71}">
+  <ds:schemaRefs>
+    <ds:schemaRef ds:uri="http://schemas.microsoft.com/office/2006/metadata/properties"/>
+    <ds:schemaRef ds:uri="http://schemas.microsoft.com/office/infopath/2007/PartnerControls"/>
+  </ds:schemaRefs>
+</ds:datastoreItem>
 </file>
</xml_diff>